<commit_message>
more replies to reviewers
</commit_message>
<xml_diff>
--- a/reply to reviewers.docx
+++ b/reply to reviewers.docx
@@ -17,19 +17,9 @@
       <w:pPr>
         <w:pStyle w:val="Heading1"/>
       </w:pPr>
-      <w:bookmarkStart w:id="21" w:name="does-the-foam-model-fit-the-saturation-data"/>
+      <w:bookmarkStart w:id="21" w:name="capillary-number-and-pressure-drop"/>
       <w:bookmarkEnd w:id="21"/>
       <w:r>
-        <w:t xml:space="preserve">Does the foam model fit the saturation data?</w:t>
-      </w:r>
-    </w:p>
-    <w:p>
-      <w:pPr>
-        <w:pStyle w:val="Heading1"/>
-      </w:pPr>
-      <w:bookmarkStart w:id="22" w:name="capillary-number-and-pressure-drop"/>
-      <w:bookmarkEnd w:id="22"/>
-      <w:r>
         <w:t xml:space="preserve">Capillary number and pressure drop</w:t>
       </w:r>
     </w:p>
@@ -116,19 +106,25 @@
         <w:t xml:space="preserve"> </w:t>
       </w:r>
       <w:r>
-        <w:t xml:space="preserve">Table ??? shows the measured pressure drop in our core flooding experiments</w:t>
-      </w:r>
-      <w:r>
-        <w:t xml:space="preserve"> </w:t>
-      </w:r>
-      <w:r>
-        <w:t xml:space="preserve">and plotted in Fig. [fig:pressure-drop-fac-flow]. At high gas</w:t>
-      </w:r>
-      <w:r>
-        <w:t xml:space="preserve"> </w:t>
-      </w:r>
-      <w:r>
-        <w:t xml:space="preserve">to liquid ratio (</w:t>
+        <w:t xml:space="preserve">Table [tab:Pressure-drop-measurements] shows the measured pressure</w:t>
+      </w:r>
+      <w:r>
+        <w:t xml:space="preserve"> </w:t>
+      </w:r>
+      <w:r>
+        <w:t xml:space="preserve">drops in our core flooding experiments, which are also plotted in</w:t>
+      </w:r>
+      <w:r>
+        <w:t xml:space="preserve"> </w:t>
+      </w:r>
+      <w:r>
+        <w:t xml:space="preserve">Fig. [fig:pressure-drop-fac-flow]. At high gas fractional flow</w:t>
+      </w:r>
+      <w:r>
+        <w:t xml:space="preserve"> </w:t>
+      </w:r>
+      <w:r>
+        <w:t xml:space="preserve">(</w:t>
       </w:r>
       <m:oMath>
         <m:sSub>
@@ -147,67 +143,891 @@
         </m:sSub>
       </m:oMath>
       <w:r>
-        <w:t xml:space="preserve">, also called foam quality) the flow of foam</w:t>
-      </w:r>
-      <w:r>
-        <w:t xml:space="preserve"> </w:t>
-      </w:r>
-      <w:r>
-        <w:t xml:space="preserve">is controlled by the generation/collapse of foam bubbles due to high</w:t>
-      </w:r>
-      <w:r>
-        <w:t xml:space="preserve"> </w:t>
-      </w:r>
-      <w:r>
-        <w:t xml:space="preserve">capillary pressure. It is only the behavior of the bubbles and it</w:t>
-      </w:r>
-      <w:r>
-        <w:t xml:space="preserve"> </w:t>
-      </w:r>
-      <w:r>
-        <w:t xml:space="preserve">does not mean that the flow is capillary-dominated. During the core</w:t>
-      </w:r>
-      <w:r>
-        <w:t xml:space="preserve"> </w:t>
-      </w:r>
-      <w:r>
-        <w:t xml:space="preserve">flooding in this regime, we measured the pressure drop and average</w:t>
-      </w:r>
-      <w:r>
-        <w:t xml:space="preserve"> </w:t>
-      </w:r>
-      <w:r>
-        <w:t xml:space="preserve">water saturation in different times, which is shown in Fig. [fig:Pressure-drop-high].</w:t>
-      </w:r>
-      <w:r>
-        <w:t xml:space="preserve"> </w:t>
-      </w:r>
-      <w:r>
-        <w:t xml:space="preserve">It can be seen that both the pressure drop and the liquid saturation</w:t>
-      </w:r>
-      <w:r>
-        <w:t xml:space="preserve"> </w:t>
-      </w:r>
-      <w:r>
-        <w:t xml:space="preserve">fluctuate with time, which results in a relatively large uncertainty</w:t>
-      </w:r>
-      <w:r>
-        <w:t xml:space="preserve"> </w:t>
-      </w:r>
-      <w:r>
-        <w:t xml:space="preserve">in the measured saturation. However, a very small fluctuation was</w:t>
-      </w:r>
-      <w:r>
-        <w:t xml:space="preserve"> </w:t>
-      </w:r>
-      <w:r>
-        <w:t xml:space="preserve">observed for the measurement in the low gas fractional flows (see</w:t>
-      </w:r>
-      <w:r>
-        <w:t xml:space="preserve"> </w:t>
-      </w:r>
-      <w:r>
-        <w:t xml:space="preserve">Fig. [fig:Pressure-drop-low]).</w:t>
+        <w:t xml:space="preserve">, also called foam quality) the flow of foam is controlled</w:t>
+      </w:r>
+      <w:r>
+        <w:t xml:space="preserve"> </w:t>
+      </w:r>
+      <w:r>
+        <w:t xml:space="preserve">by the generation/collapse of foam bubbles due to high capillary pressure.</w:t>
+      </w:r>
+      <w:r>
+        <w:t xml:space="preserve"> </w:t>
+      </w:r>
+      <w:r>
+        <w:t xml:space="preserve">It is only the behavior of the bubbles and it does not mean that the</w:t>
+      </w:r>
+      <w:r>
+        <w:t xml:space="preserve"> </w:t>
+      </w:r>
+      <w:r>
+        <w:t xml:space="preserve">flow is capillary-dominated. During the core flooding in this regime,</w:t>
+      </w:r>
+      <w:r>
+        <w:t xml:space="preserve"> </w:t>
+      </w:r>
+      <w:r>
+        <w:t xml:space="preserve">we measured the pressure drop and average water saturation in different</w:t>
+      </w:r>
+      <w:r>
+        <w:t xml:space="preserve"> </w:t>
+      </w:r>
+      <w:r>
+        <w:t xml:space="preserve">times, which is shown in Fig. [fig:Pressure-drop-high]. It can</w:t>
+      </w:r>
+      <w:r>
+        <w:t xml:space="preserve"> </w:t>
+      </w:r>
+      <w:r>
+        <w:t xml:space="preserve">be seen that both the pressure drop and the liquid saturation fluctuate</w:t>
+      </w:r>
+      <w:r>
+        <w:t xml:space="preserve"> </w:t>
+      </w:r>
+      <w:r>
+        <w:t xml:space="preserve">with time, which results in a relatively large uncertainty in the</w:t>
+      </w:r>
+      <w:r>
+        <w:t xml:space="preserve"> </w:t>
+      </w:r>
+      <w:r>
+        <w:t xml:space="preserve">measured saturation. However, a very small fluctuation was observed</w:t>
+      </w:r>
+      <w:r>
+        <w:t xml:space="preserve"> </w:t>
+      </w:r>
+      <w:r>
+        <w:t xml:space="preserve">for the measurement in the low gas fractional flows (see Fig. [fig:Pressure-drop-low]).</w:t>
+      </w:r>
+      <w:r>
+        <w:t xml:space="preserve"> </w:t>
+      </w:r>
+      <w:r>
+        <w:t xml:space="preserve">Moreover, at the low gas fractional flow the measured pressure drops</w:t>
+      </w:r>
+      <w:r>
+        <w:t xml:space="preserve"> </w:t>
+      </w:r>
+      <w:r>
+        <w:t xml:space="preserve">for different surfactant concentrations are in the same range.</w:t>
+      </w:r>
+    </w:p>
+    <w:p>
+      <w:pPr>
+        <w:pStyle w:val="BodyText"/>
+      </w:pPr>
+      <w:r>
+        <w:t xml:space="preserve">|c|c||c|c||c|c|</w:t>
+      </w:r>
+      <w:r>
+        <w:t xml:space="preserve"> </w:t>
+      </w:r>
+      <w:r>
+        <w:t xml:space="preserve">&amp;</w:t>
+      </w:r>
+      <w:r>
+        <w:t xml:space="preserve"> </w:t>
+      </w:r>
+      <w:r>
+        <w:t xml:space="preserve">&amp;</w:t>
+      </w:r>
+      <w:r>
+        <w:t xml:space="preserve"> </w:t>
+      </w:r>
+      <w:r>
+        <w:br w:type="textWrapping"/>
+      </w:r>
+      <w:r>
+        <w:t xml:space="preserve"> </w:t>
+      </w:r>
+      <m:oMath>
+        <m:sSub>
+          <m:e>
+            <m:r>
+              <m:rPr/>
+              <m:t>f</m:t>
+            </m:r>
+          </m:e>
+          <m:sub>
+            <m:r>
+              <m:rPr/>
+              <m:t>g</m:t>
+            </m:r>
+          </m:sub>
+        </m:sSub>
+      </m:oMath>
+      <w:r>
+        <w:t xml:space="preserve"> </w:t>
+      </w:r>
+      <w:r>
+        <w:t xml:space="preserve">&amp;</w:t>
+      </w:r>
+      <w:r>
+        <w:t xml:space="preserve"> </w:t>
+      </w:r>
+      <m:oMath>
+        <m:r>
+          <m:rPr/>
+          <m:t>Δ</m:t>
+        </m:r>
+        <m:r>
+          <m:rPr/>
+          <m:t>p</m:t>
+        </m:r>
+      </m:oMath>
+      <w:r>
+        <w:t xml:space="preserve"> </w:t>
+      </w:r>
+      <w:r>
+        <w:t xml:space="preserve">[</w:t>
+      </w:r>
+      <w:r>
+        <w:t xml:space="preserve">bar</w:t>
+      </w:r>
+      <w:r>
+        <w:t xml:space="preserve">]</w:t>
+      </w:r>
+      <w:r>
+        <w:t xml:space="preserve"> </w:t>
+      </w:r>
+      <w:r>
+        <w:t xml:space="preserve">&amp;</w:t>
+      </w:r>
+      <w:r>
+        <w:t xml:space="preserve"> </w:t>
+      </w:r>
+      <m:oMath>
+        <m:sSub>
+          <m:e>
+            <m:r>
+              <m:rPr/>
+              <m:t>f</m:t>
+            </m:r>
+          </m:e>
+          <m:sub>
+            <m:r>
+              <m:rPr/>
+              <m:t>g</m:t>
+            </m:r>
+          </m:sub>
+        </m:sSub>
+      </m:oMath>
+      <w:r>
+        <w:t xml:space="preserve"> </w:t>
+      </w:r>
+      <w:r>
+        <w:t xml:space="preserve">&amp;</w:t>
+      </w:r>
+      <w:r>
+        <w:t xml:space="preserve"> </w:t>
+      </w:r>
+      <m:oMath>
+        <m:r>
+          <m:rPr/>
+          <m:t>Δ</m:t>
+        </m:r>
+        <m:r>
+          <m:rPr/>
+          <m:t>p</m:t>
+        </m:r>
+      </m:oMath>
+      <w:r>
+        <w:t xml:space="preserve"> </w:t>
+      </w:r>
+      <w:r>
+        <w:t xml:space="preserve">[</w:t>
+      </w:r>
+      <w:r>
+        <w:t xml:space="preserve">bar</w:t>
+      </w:r>
+      <w:r>
+        <w:t xml:space="preserve">]</w:t>
+      </w:r>
+      <w:r>
+        <w:t xml:space="preserve"> </w:t>
+      </w:r>
+      <w:r>
+        <w:t xml:space="preserve">&amp;</w:t>
+      </w:r>
+      <w:r>
+        <w:t xml:space="preserve"> </w:t>
+      </w:r>
+      <m:oMath>
+        <m:sSub>
+          <m:e>
+            <m:r>
+              <m:rPr/>
+              <m:t>f</m:t>
+            </m:r>
+          </m:e>
+          <m:sub>
+            <m:r>
+              <m:rPr/>
+              <m:t>g</m:t>
+            </m:r>
+          </m:sub>
+        </m:sSub>
+      </m:oMath>
+      <w:r>
+        <w:t xml:space="preserve"> </w:t>
+      </w:r>
+      <w:r>
+        <w:t xml:space="preserve">&amp;</w:t>
+      </w:r>
+      <w:r>
+        <w:t xml:space="preserve"> </w:t>
+      </w:r>
+      <m:oMath>
+        <m:r>
+          <m:rPr/>
+          <m:t>Δ</m:t>
+        </m:r>
+        <m:r>
+          <m:rPr/>
+          <m:t>p</m:t>
+        </m:r>
+      </m:oMath>
+      <w:r>
+        <w:t xml:space="preserve"> </w:t>
+      </w:r>
+      <w:r>
+        <w:t xml:space="preserve">[</w:t>
+      </w:r>
+      <w:r>
+        <w:t xml:space="preserve">bar</w:t>
+      </w:r>
+      <w:r>
+        <w:t xml:space="preserve">]</w:t>
+      </w:r>
+      <w:r>
+        <w:br w:type="textWrapping"/>
+      </w:r>
+      <w:r>
+        <w:t xml:space="preserve"> </w:t>
+      </w:r>
+      <w:r>
+        <w:t xml:space="preserve">0.692 &amp;</w:t>
+      </w:r>
+      <w:r>
+        <w:t xml:space="preserve"> </w:t>
+      </w:r>
+      <w:r>
+        <w:t xml:space="preserve">4.284 &amp;</w:t>
+      </w:r>
+      <w:r>
+        <w:t xml:space="preserve"> </w:t>
+      </w:r>
+      <w:r>
+        <w:t xml:space="preserve">0.672 &amp;</w:t>
+      </w:r>
+      <w:r>
+        <w:t xml:space="preserve"> </w:t>
+      </w:r>
+      <w:r>
+        <w:t xml:space="preserve">13.436 &amp;</w:t>
+      </w:r>
+      <w:r>
+        <w:t xml:space="preserve"> </w:t>
+      </w:r>
+      <w:r>
+        <w:t xml:space="preserve">0.881 &amp;</w:t>
+      </w:r>
+      <w:r>
+        <w:t xml:space="preserve"> </w:t>
+      </w:r>
+      <w:r>
+        <w:t xml:space="preserve">13.300</w:t>
+      </w:r>
+      <w:r>
+        <w:br w:type="textWrapping"/>
+      </w:r>
+      <w:r>
+        <w:t xml:space="preserve"> </w:t>
+      </w:r>
+      <w:r>
+        <w:t xml:space="preserve">0.594 &amp;</w:t>
+      </w:r>
+      <w:r>
+        <w:t xml:space="preserve"> </w:t>
+      </w:r>
+      <w:r>
+        <w:t xml:space="preserve">3.644 &amp;</w:t>
+      </w:r>
+      <w:r>
+        <w:t xml:space="preserve"> </w:t>
+      </w:r>
+      <w:r>
+        <w:t xml:space="preserve">0.892 &amp;</w:t>
+      </w:r>
+      <w:r>
+        <w:t xml:space="preserve"> </w:t>
+      </w:r>
+      <w:r>
+        <w:t xml:space="preserve">8.868 &amp;</w:t>
+      </w:r>
+      <w:r>
+        <w:t xml:space="preserve"> </w:t>
+      </w:r>
+      <w:r>
+        <w:t xml:space="preserve">0.905 &amp;</w:t>
+      </w:r>
+      <w:r>
+        <w:t xml:space="preserve"> </w:t>
+      </w:r>
+      <w:r>
+        <w:t xml:space="preserve">13.328</w:t>
+      </w:r>
+      <w:r>
+        <w:br w:type="textWrapping"/>
+      </w:r>
+      <w:r>
+        <w:t xml:space="preserve"> </w:t>
+      </w:r>
+      <w:r>
+        <w:t xml:space="preserve">0.386 &amp;</w:t>
+      </w:r>
+      <w:r>
+        <w:t xml:space="preserve"> </w:t>
+      </w:r>
+      <w:r>
+        <w:t xml:space="preserve">6.970 &amp;</w:t>
+      </w:r>
+      <w:r>
+        <w:t xml:space="preserve"> </w:t>
+      </w:r>
+      <w:r>
+        <w:t xml:space="preserve">0.476 &amp;</w:t>
+      </w:r>
+      <w:r>
+        <w:t xml:space="preserve"> </w:t>
+      </w:r>
+      <w:r>
+        <w:t xml:space="preserve">10.277 &amp;</w:t>
+      </w:r>
+      <w:r>
+        <w:t xml:space="preserve"> </w:t>
+      </w:r>
+      <w:r>
+        <w:t xml:space="preserve">0.715 &amp;</w:t>
+      </w:r>
+      <w:r>
+        <w:t xml:space="preserve"> </w:t>
+      </w:r>
+      <w:r>
+        <w:t xml:space="preserve">11.179</w:t>
+      </w:r>
+      <w:r>
+        <w:br w:type="textWrapping"/>
+      </w:r>
+      <w:r>
+        <w:t xml:space="preserve"> </w:t>
+      </w:r>
+      <w:r>
+        <w:t xml:space="preserve">0.490 &amp;</w:t>
+      </w:r>
+      <w:r>
+        <w:t xml:space="preserve"> </w:t>
+      </w:r>
+      <w:r>
+        <w:t xml:space="preserve">5.559 &amp;</w:t>
+      </w:r>
+      <w:r>
+        <w:t xml:space="preserve"> </w:t>
+      </w:r>
+      <w:r>
+        <w:t xml:space="preserve">0.892 &amp;</w:t>
+      </w:r>
+      <w:r>
+        <w:t xml:space="preserve"> </w:t>
+      </w:r>
+      <w:r>
+        <w:t xml:space="preserve">8.923 &amp;</w:t>
+      </w:r>
+      <w:r>
+        <w:t xml:space="preserve"> </w:t>
+      </w:r>
+      <w:r>
+        <w:t xml:space="preserve">0.934 &amp;</w:t>
+      </w:r>
+      <w:r>
+        <w:t xml:space="preserve"> </w:t>
+      </w:r>
+      <w:r>
+        <w:t xml:space="preserve">18.122</w:t>
+      </w:r>
+      <w:r>
+        <w:br w:type="textWrapping"/>
+      </w:r>
+      <w:r>
+        <w:t xml:space="preserve"> </w:t>
+      </w:r>
+      <w:r>
+        <w:t xml:space="preserve">0.900 &amp;</w:t>
+      </w:r>
+      <w:r>
+        <w:t xml:space="preserve"> </w:t>
+      </w:r>
+      <w:r>
+        <w:t xml:space="preserve">1.807 &amp;</w:t>
+      </w:r>
+      <w:r>
+        <w:t xml:space="preserve"> </w:t>
+      </w:r>
+      <w:r>
+        <w:t xml:space="preserve">0.573 &amp;</w:t>
+      </w:r>
+      <w:r>
+        <w:t xml:space="preserve"> </w:t>
+      </w:r>
+      <w:r>
+        <w:t xml:space="preserve">12.085 &amp;</w:t>
+      </w:r>
+      <w:r>
+        <w:t xml:space="preserve"> </w:t>
+      </w:r>
+      <w:r>
+        <w:t xml:space="preserve">0.975 &amp;</w:t>
+      </w:r>
+      <w:r>
+        <w:t xml:space="preserve"> </w:t>
+      </w:r>
+      <w:r>
+        <w:t xml:space="preserve">10.504</w:t>
+      </w:r>
+      <w:r>
+        <w:br w:type="textWrapping"/>
+      </w:r>
+      <w:r>
+        <w:t xml:space="preserve"> </w:t>
+      </w:r>
+      <w:r>
+        <w:t xml:space="preserve">0.697 &amp;</w:t>
+      </w:r>
+      <w:r>
+        <w:t xml:space="preserve"> </w:t>
+      </w:r>
+      <w:r>
+        <w:t xml:space="preserve">2.917 &amp;</w:t>
+      </w:r>
+      <w:r>
+        <w:t xml:space="preserve"> </w:t>
+      </w:r>
+      <w:r>
+        <w:t xml:space="preserve">0.778 &amp;</w:t>
+      </w:r>
+      <w:r>
+        <w:t xml:space="preserve"> </w:t>
+      </w:r>
+      <w:r>
+        <w:t xml:space="preserve">14.141 &amp;</w:t>
+      </w:r>
+      <w:r>
+        <w:t xml:space="preserve"> </w:t>
+      </w:r>
+      <w:r>
+        <w:t xml:space="preserve">&amp;</w:t>
+      </w:r>
+      <w:r>
+        <w:t xml:space="preserve"> </w:t>
+      </w:r>
+      <w:r>
+        <w:br w:type="textWrapping"/>
+      </w:r>
+      <w:r>
+        <w:t xml:space="preserve"> </w:t>
+      </w:r>
+      <w:r>
+        <w:t xml:space="preserve">0.189 &amp;</w:t>
+      </w:r>
+      <w:r>
+        <w:t xml:space="preserve"> </w:t>
+      </w:r>
+      <w:r>
+        <w:t xml:space="preserve">8.454 &amp;</w:t>
+      </w:r>
+      <w:r>
+        <w:t xml:space="preserve"> </w:t>
+      </w:r>
+      <w:r>
+        <w:t xml:space="preserve">0.949 &amp;</w:t>
+      </w:r>
+      <w:r>
+        <w:t xml:space="preserve"> </w:t>
+      </w:r>
+      <w:r>
+        <w:t xml:space="preserve">3.060 &amp;</w:t>
+      </w:r>
+      <w:r>
+        <w:t xml:space="preserve"> </w:t>
+      </w:r>
+      <w:r>
+        <w:t xml:space="preserve">&amp;</w:t>
+      </w:r>
+      <w:r>
+        <w:t xml:space="preserve"> </w:t>
+      </w:r>
+      <w:r>
+        <w:br w:type="textWrapping"/>
+      </w:r>
+      <w:r>
+        <w:t xml:space="preserve"> </w:t>
+      </w:r>
+      <w:r>
+        <w:t xml:space="preserve">0.090 &amp;</w:t>
+      </w:r>
+      <w:r>
+        <w:t xml:space="preserve"> </w:t>
+      </w:r>
+      <w:r>
+        <w:t xml:space="preserve">7.468 &amp;</w:t>
+      </w:r>
+      <w:r>
+        <w:t xml:space="preserve"> </w:t>
+      </w:r>
+      <w:r>
+        <w:t xml:space="preserve">0.725 &amp;</w:t>
+      </w:r>
+      <w:r>
+        <w:t xml:space="preserve"> </w:t>
+      </w:r>
+      <w:r>
+        <w:t xml:space="preserve">14.366 &amp;</w:t>
+      </w:r>
+      <w:r>
+        <w:t xml:space="preserve"> </w:t>
+      </w:r>
+      <w:r>
+        <w:t xml:space="preserve">&amp;</w:t>
+      </w:r>
+      <w:r>
+        <w:t xml:space="preserve"> </w:t>
+      </w:r>
+      <w:r>
+        <w:br w:type="textWrapping"/>
+      </w:r>
+      <w:r>
+        <w:t xml:space="preserve"> </w:t>
+      </w:r>
+      <w:r>
+        <w:t xml:space="preserve">0.799 &amp;</w:t>
+      </w:r>
+      <w:r>
+        <w:t xml:space="preserve"> </w:t>
+      </w:r>
+      <w:r>
+        <w:t xml:space="preserve">2.221 &amp;</w:t>
+      </w:r>
+      <w:r>
+        <w:t xml:space="preserve"> </w:t>
+      </w:r>
+      <w:r>
+        <w:t xml:space="preserve">0.836 &amp;</w:t>
+      </w:r>
+      <w:r>
+        <w:t xml:space="preserve"> </w:t>
+      </w:r>
+      <w:r>
+        <w:t xml:space="preserve">11.432 &amp;</w:t>
+      </w:r>
+      <w:r>
+        <w:t xml:space="preserve"> </w:t>
+      </w:r>
+      <w:r>
+        <w:t xml:space="preserve">&amp;</w:t>
+      </w:r>
+      <w:r>
+        <w:t xml:space="preserve"> </w:t>
+      </w:r>
+      <w:r>
+        <w:br w:type="textWrapping"/>
+      </w:r>
+      <w:r>
+        <w:t xml:space="preserve"> </w:t>
+      </w:r>
+      <w:r>
+        <w:t xml:space="preserve">0.285 &amp;</w:t>
+      </w:r>
+      <w:r>
+        <w:t xml:space="preserve"> </w:t>
+      </w:r>
+      <w:r>
+        <w:t xml:space="preserve">8.759 &amp;</w:t>
+      </w:r>
+      <w:r>
+        <w:t xml:space="preserve"> </w:t>
+      </w:r>
+      <w:r>
+        <w:t xml:space="preserve">0.096 &amp;</w:t>
+      </w:r>
+      <w:r>
+        <w:t xml:space="preserve"> </w:t>
+      </w:r>
+      <w:r>
+        <w:t xml:space="preserve">5.616 &amp;</w:t>
+      </w:r>
+      <w:r>
+        <w:t xml:space="preserve"> </w:t>
+      </w:r>
+      <w:r>
+        <w:t xml:space="preserve">&amp;</w:t>
+      </w:r>
+      <w:r>
+        <w:t xml:space="preserve"> </w:t>
+      </w:r>
+      <w:r>
+        <w:br w:type="textWrapping"/>
+      </w:r>
+      <w:r>
+        <w:t xml:space="preserve"> </w:t>
+      </w:r>
+      <w:r>
+        <w:t xml:space="preserve">&amp;</w:t>
+      </w:r>
+      <w:r>
+        <w:t xml:space="preserve"> </w:t>
+      </w:r>
+      <w:r>
+        <w:t xml:space="preserve">&amp;</w:t>
+      </w:r>
+      <w:r>
+        <w:t xml:space="preserve"> </w:t>
+      </w:r>
+      <w:r>
+        <w:t xml:space="preserve">0.382 &amp;</w:t>
+      </w:r>
+      <w:r>
+        <w:t xml:space="preserve"> </w:t>
+      </w:r>
+      <w:r>
+        <w:t xml:space="preserve">8.832 &amp;</w:t>
+      </w:r>
+      <w:r>
+        <w:t xml:space="preserve"> </w:t>
+      </w:r>
+      <w:r>
+        <w:t xml:space="preserve">&amp;</w:t>
+      </w:r>
+      <w:r>
+        <w:t xml:space="preserve"> </w:t>
+      </w:r>
+      <w:r>
+        <w:br w:type="textWrapping"/>
+      </w:r>
+      <w:r>
+        <w:t xml:space="preserve"> </w:t>
+      </w:r>
+      <w:r>
+        <w:t xml:space="preserve">&amp;</w:t>
+      </w:r>
+      <w:r>
+        <w:t xml:space="preserve"> </w:t>
+      </w:r>
+      <w:r>
+        <w:t xml:space="preserve">&amp;</w:t>
+      </w:r>
+      <w:r>
+        <w:t xml:space="preserve"> </w:t>
+      </w:r>
+      <w:r>
+        <w:t xml:space="preserve">0.624 &amp;</w:t>
+      </w:r>
+      <w:r>
+        <w:t xml:space="preserve"> </w:t>
+      </w:r>
+      <w:r>
+        <w:t xml:space="preserve">12.747 &amp;</w:t>
+      </w:r>
+      <w:r>
+        <w:t xml:space="preserve"> </w:t>
+      </w:r>
+      <w:r>
+        <w:t xml:space="preserve">&amp;</w:t>
+      </w:r>
+      <w:r>
+        <w:t xml:space="preserve"> </w:t>
+      </w:r>
+      <w:r>
+        <w:br w:type="textWrapping"/>
+      </w:r>
+      <w:r>
+        <w:t xml:space="preserve"> </w:t>
+      </w:r>
+      <w:r>
+        <w:t xml:space="preserve">&amp;</w:t>
+      </w:r>
+      <w:r>
+        <w:t xml:space="preserve"> </w:t>
+      </w:r>
+      <w:r>
+        <w:t xml:space="preserve">&amp;</w:t>
+      </w:r>
+      <w:r>
+        <w:t xml:space="preserve"> </w:t>
+      </w:r>
+      <w:r>
+        <w:t xml:space="preserve">0.191 &amp;</w:t>
+      </w:r>
+      <w:r>
+        <w:t xml:space="preserve"> </w:t>
+      </w:r>
+      <w:r>
+        <w:t xml:space="preserve">6.954 &amp;</w:t>
+      </w:r>
+      <w:r>
+        <w:t xml:space="preserve"> </w:t>
+      </w:r>
+      <w:r>
+        <w:t xml:space="preserve">&amp;</w:t>
+      </w:r>
+      <w:r>
+        <w:t xml:space="preserve"> </w:t>
+      </w:r>
+      <w:r>
+        <w:br w:type="textWrapping"/>
+      </w:r>
+      <w:r>
+        <w:t xml:space="preserve"> </w:t>
+      </w:r>
+      <w:r>
+        <w:t xml:space="preserve">&amp;</w:t>
+      </w:r>
+      <w:r>
+        <w:t xml:space="preserve"> </w:t>
+      </w:r>
+      <w:r>
+        <w:t xml:space="preserve">&amp;</w:t>
+      </w:r>
+      <w:r>
+        <w:t xml:space="preserve"> </w:t>
+      </w:r>
+      <w:r>
+        <w:t xml:space="preserve">0.980 &amp;</w:t>
+      </w:r>
+      <w:r>
+        <w:t xml:space="preserve"> </w:t>
+      </w:r>
+      <w:r>
+        <w:t xml:space="preserve">1.608 &amp;</w:t>
+      </w:r>
+      <w:r>
+        <w:t xml:space="preserve"> </w:t>
+      </w:r>
+      <w:r>
+        <w:t xml:space="preserve">&amp;</w:t>
+      </w:r>
+      <w:r>
+        <w:t xml:space="preserve"> </w:t>
+      </w:r>
+      <w:r>
+        <w:br w:type="textWrapping"/>
+      </w:r>
+      <w:r>
+        <w:t xml:space="preserve"> </w:t>
+      </w:r>
+      <w:r>
+        <w:t xml:space="preserve">&amp;</w:t>
+      </w:r>
+      <w:r>
+        <w:t xml:space="preserve"> </w:t>
+      </w:r>
+      <w:r>
+        <w:t xml:space="preserve">&amp;</w:t>
+      </w:r>
+      <w:r>
+        <w:t xml:space="preserve"> </w:t>
+      </w:r>
+      <w:r>
+        <w:t xml:space="preserve">0.286 &amp;</w:t>
+      </w:r>
+      <w:r>
+        <w:t xml:space="preserve"> </w:t>
+      </w:r>
+      <w:r>
+        <w:t xml:space="preserve">8.066 &amp;</w:t>
+      </w:r>
+      <w:r>
+        <w:t xml:space="preserve"> </w:t>
+      </w:r>
+      <w:r>
+        <w:t xml:space="preserve">&amp;</w:t>
+      </w:r>
+      <w:r>
+        <w:t xml:space="preserve"> </w:t>
+      </w:r>
+      <w:r>
+        <w:br w:type="textWrapping"/>
+      </w:r>
+      <w:r>
+        <w:t xml:space="preserve"> </w:t>
+      </w:r>
+      <w:r>
+        <w:t xml:space="preserve">&amp;</w:t>
+      </w:r>
+      <w:r>
+        <w:t xml:space="preserve"> </w:t>
+      </w:r>
+      <w:r>
+        <w:t xml:space="preserve">&amp;</w:t>
+      </w:r>
+      <w:r>
+        <w:t xml:space="preserve"> </w:t>
+      </w:r>
+      <w:r>
+        <w:t xml:space="preserve">0.048 &amp;</w:t>
+      </w:r>
+      <w:r>
+        <w:t xml:space="preserve"> </w:t>
+      </w:r>
+      <w:r>
+        <w:t xml:space="preserve">4.830 &amp;</w:t>
+      </w:r>
+      <w:r>
+        <w:t xml:space="preserve"> </w:t>
+      </w:r>
+      <w:r>
+        <w:t xml:space="preserve">&amp;</w:t>
+      </w:r>
+      <w:r>
+        <w:t xml:space="preserve"> </w:t>
+      </w:r>
+      <w:r>
+        <w:br w:type="textWrapping"/>
+      </w:r>
+      <w:r>
+        <w:t xml:space="preserve"> </w:t>
+      </w:r>
+      <w:r>
+        <w:t xml:space="preserve">&amp;</w:t>
+      </w:r>
+      <w:r>
+        <w:t xml:space="preserve"> </w:t>
+      </w:r>
+      <w:r>
+        <w:t xml:space="preserve">&amp;</w:t>
+      </w:r>
+      <w:r>
+        <w:t xml:space="preserve"> </w:t>
+      </w:r>
+      <w:r>
+        <w:t xml:space="preserve">0.827 &amp;</w:t>
+      </w:r>
+      <w:r>
+        <w:t xml:space="preserve"> </w:t>
+      </w:r>
+      <w:r>
+        <w:t xml:space="preserve">13.444 &amp;</w:t>
+      </w:r>
+      <w:r>
+        <w:t xml:space="preserve"> </w:t>
+      </w:r>
+      <w:r>
+        <w:t xml:space="preserve">&amp;</w:t>
+      </w:r>
+      <w:r>
+        <w:t xml:space="preserve"> </w:t>
+      </w:r>
+      <w:r>
+        <w:br w:type="textWrapping"/>
       </w:r>
     </w:p>
     <w:p>
@@ -217,7 +1037,7 @@
       <w:r>
         <w:drawing>
           <wp:inline>
-            <wp:extent cx="2879999" cy="1797818"/>
+            <wp:extent cx="3599999" cy="2247272"/>
             <wp:effectExtent b="0" l="0" r="0" t="0"/>
             <wp:docPr descr="" id="1" name="Picture"/>
             <a:graphic>
@@ -230,7 +1050,7 @@
                     </pic:cNvPicPr>
                   </pic:nvPicPr>
                   <pic:blipFill>
-                    <a:blip r:embed="rId23"/>
+                    <a:blip r:embed="rId22"/>
                     <a:stretch>
                       <a:fillRect/>
                     </a:stretch>
@@ -238,7 +1058,7 @@
                   <pic:spPr bwMode="auto">
                     <a:xfrm>
                       <a:off x="0" y="0"/>
-                      <a:ext cx="2879999" cy="1797818"/>
+                      <a:ext cx="3599999" cy="2247272"/>
                     </a:xfrm>
                     <a:prstGeom prst="rect">
                       <a:avLst/>
@@ -334,7 +1154,7 @@
       <w:r>
         <w:drawing>
           <wp:inline>
-            <wp:extent cx="2879999" cy="1797818"/>
+            <wp:extent cx="3599999" cy="2247272"/>
             <wp:effectExtent b="0" l="0" r="0" t="0"/>
             <wp:docPr descr="" id="1" name="Picture"/>
             <a:graphic>
@@ -347,7 +1167,7 @@
                     </pic:cNvPicPr>
                   </pic:nvPicPr>
                   <pic:blipFill>
-                    <a:blip r:embed="rId24"/>
+                    <a:blip r:embed="rId23"/>
                     <a:stretch>
                       <a:fillRect/>
                     </a:stretch>
@@ -355,7 +1175,7 @@
                   <pic:spPr bwMode="auto">
                     <a:xfrm>
                       <a:off x="0" y="0"/>
-                      <a:ext cx="2879999" cy="1797818"/>
+                      <a:ext cx="3599999" cy="2247272"/>
                     </a:xfrm>
                     <a:prstGeom prst="rect">
                       <a:avLst/>
@@ -605,7 +1425,7 @@
         <w:t xml:space="preserve"> </w:t>
       </w:r>
       <w:r>
-        <w:t xml:space="preserve">profile in Fig. ???), we use a</w:t>
+        <w:t xml:space="preserve">profile in Fig. [fig:Porosity-profile]), we use a</w:t>
       </w:r>
       <w:r>
         <w:t xml:space="preserve"> </w:t>
@@ -634,55 +1454,55 @@
         <w:t xml:space="preserve"> </w:t>
       </w:r>
       <w:r>
-        <w:t xml:space="preserve">of 5000 Pa, which is</w:t>
-      </w:r>
-      <w:r>
-        <w:t xml:space="preserve"> </w:t>
-      </w:r>
-      <w:r>
-        <w:t xml:space="preserve">arguably larger than the actual value of the critical capillary pressure</w:t>
-      </w:r>
-      <w:r>
-        <w:t xml:space="preserve"> </w:t>
-      </w:r>
-      <w:r>
-        <w:t xml:space="preserve">difference. The points depicted with gray markers show the data for</w:t>
-      </w:r>
-      <w:r>
-        <w:t xml:space="preserve"> </w:t>
-      </w:r>
-      <w:r>
-        <w:t xml:space="preserve">the high gas fractional flow regime. The colored points show the data</w:t>
-      </w:r>
-      <w:r>
-        <w:t xml:space="preserve"> </w:t>
-      </w:r>
-      <w:r>
-        <w:t xml:space="preserve">for the low gas fractional flow regime. It is clear from this figure</w:t>
-      </w:r>
-      <w:r>
-        <w:t xml:space="preserve"> </w:t>
-      </w:r>
-      <w:r>
-        <w:t xml:space="preserve">that at a constant capillary number, the measured liquid saturation</w:t>
-      </w:r>
-      <w:r>
-        <w:t xml:space="preserve"> </w:t>
-      </w:r>
-      <w:r>
-        <w:t xml:space="preserve">changes with the surfactant concentration. This shows that our measurements</w:t>
-      </w:r>
-      <w:r>
-        <w:t xml:space="preserve"> </w:t>
-      </w:r>
-      <w:r>
-        <w:t xml:space="preserve">that are used in the calculation of the water relative permeability</w:t>
-      </w:r>
-      <w:r>
-        <w:t xml:space="preserve"> </w:t>
-      </w:r>
-      <w:r>
-        <w:t xml:space="preserve">are not affected by the capillary-viscous force interplay.</w:t>
+        <w:t xml:space="preserve">of 5000 Pa, which is arguably larger than the actual value of the</w:t>
+      </w:r>
+      <w:r>
+        <w:t xml:space="preserve"> </w:t>
+      </w:r>
+      <w:r>
+        <w:t xml:space="preserve">critical capillary pressure difference. The points depicted with gray</w:t>
+      </w:r>
+      <w:r>
+        <w:t xml:space="preserve"> </w:t>
+      </w:r>
+      <w:r>
+        <w:t xml:space="preserve">markers show the data for the high gas fractional flow regime. The</w:t>
+      </w:r>
+      <w:r>
+        <w:t xml:space="preserve"> </w:t>
+      </w:r>
+      <w:r>
+        <w:t xml:space="preserve">colored points show the data for the low gas fractional flow regime.</w:t>
+      </w:r>
+      <w:r>
+        <w:t xml:space="preserve"> </w:t>
+      </w:r>
+      <w:r>
+        <w:t xml:space="preserve">It is clear from this figure that at a constant capillary number,</w:t>
+      </w:r>
+      <w:r>
+        <w:t xml:space="preserve"> </w:t>
+      </w:r>
+      <w:r>
+        <w:t xml:space="preserve">the measured liquid saturation changes with the surfactant concentration.</w:t>
+      </w:r>
+      <w:r>
+        <w:t xml:space="preserve"> </w:t>
+      </w:r>
+      <w:r>
+        <w:t xml:space="preserve">This shows that our measurements that are used in the calculation</w:t>
+      </w:r>
+      <w:r>
+        <w:t xml:space="preserve"> </w:t>
+      </w:r>
+      <w:r>
+        <w:t xml:space="preserve">of the water relative permeability are not affected by the capillary-viscous</w:t>
+      </w:r>
+      <w:r>
+        <w:t xml:space="preserve"> </w:t>
+      </w:r>
+      <w:r>
+        <w:t xml:space="preserve">force interplay.</w:t>
       </w:r>
     </w:p>
     <w:p>
@@ -707,25 +1527,25 @@
     </w:p>
     <w:p>
       <w:pPr>
-        <w:pStyle w:val="FigureWithCaption"/>
+        <w:pStyle w:val="BodyText"/>
       </w:pPr>
       <w:r>
         <w:drawing>
           <wp:inline>
-            <wp:extent cx="2879999" cy="1919999"/>
+            <wp:extent cx="1485900" cy="3073400"/>
             <wp:effectExtent b="0" l="0" r="0" t="0"/>
-            <wp:docPr descr="" id="1" name="Picture"/>
+            <wp:docPr descr="fig:" id="1" name="Picture"/>
             <a:graphic>
               <a:graphicData uri="http://schemas.openxmlformats.org/drawingml/2006/picture">
                 <pic:pic>
                   <pic:nvPicPr>
-                    <pic:cNvPr descr="2_home_ali_projects_foamparameters_Calculations_pressure_drop_AOS.eps" id="0" name="Picture"/>
+                    <pic:cNvPr descr="2_home_ali_projects_foamparameters_porosity_core_CT.eps" id="0" name="Picture"/>
                     <pic:cNvPicPr>
                       <a:picLocks noChangeArrowheads="1" noChangeAspect="1"/>
                     </pic:cNvPicPr>
                   </pic:nvPicPr>
                   <pic:blipFill>
-                    <a:blip r:embed="rId25"/>
+                    <a:blip r:embed="rId24"/>
                     <a:stretch>
                       <a:fillRect/>
                     </a:stretch>
@@ -733,7 +1553,7 @@
                   <pic:spPr bwMode="auto">
                     <a:xfrm>
                       <a:off x="0" y="0"/>
-                      <a:ext cx="2879999" cy="1919999"/>
+                      <a:ext cx="1485900" cy="3073400"/>
                     </a:xfrm>
                     <a:prstGeom prst="rect">
                       <a:avLst/>
@@ -751,84 +1571,47 @@
           </wp:inline>
         </w:drawing>
       </w:r>
-    </w:p>
-    <w:p>
-      <w:pPr>
-        <w:pStyle w:val="ImageCaption"/>
-      </w:pPr>
-      <w:r>
-        <w:t xml:space="preserve">[fig:pressure-drop-fac-flow]Measure pressure drop at different</w:t>
-      </w:r>
-      <w:r>
-        <w:t xml:space="preserve"> </w:t>
-      </w:r>
-      <w:r>
-        <w:t xml:space="preserve">gas fractional flow for a constant total flow rate of 1 ml/min in</w:t>
-      </w:r>
-      <w:r>
-        <w:t xml:space="preserve"> </w:t>
-      </w:r>
-      <w:r>
-        <w:t xml:space="preserve">a Bentheimer sandstone (</w:t>
-      </w:r>
-      <m:oMath>
-        <m:r>
-          <m:rPr/>
-          <m:t>φ</m:t>
-        </m:r>
-      </m:oMath>
-      <w:r>
-        <w:t xml:space="preserve">=0.21,</w:t>
-      </w:r>
-      <w:r>
-        <w:t xml:space="preserve"> </w:t>
-      </w:r>
-      <m:oMath>
-        <m:r>
-          <m:rPr/>
-          <m:t>k</m:t>
-        </m:r>
-      </m:oMath>
-      <w:r>
-        <w:t xml:space="preserve">=2.41</w:t>
-      </w:r>
-      <m:oMath>
-        <m:r>
-          <m:rPr/>
-          <m:t>×</m:t>
-        </m:r>
-      </m:oMath>
-      <w:r>
-        <w:t xml:space="preserve">10</w:t>
-      </w:r>
-      <m:oMath>
-        <m:sSup>
-          <m:e>
-            <m:r>
-              <m:rPr/>
-              <m:t/>
-            </m:r>
-          </m:e>
-          <m:sup>
-            <m:r>
-              <m:rPr/>
-              <m:t>−</m:t>
-            </m:r>
-            <m:r>
-              <m:rPr/>
-              <m:t>12</m:t>
-            </m:r>
-          </m:sup>
-        </m:sSup>
-      </m:oMath>
-      <w:r>
-        <w:t xml:space="preserve"> </w:t>
-      </w:r>
-      <w:r>
-        <w:t xml:space="preserve">Darcy); the light gray markers show the high quality foam regime.</w:t>
-      </w:r>
-      <w:r>
-        <w:t xml:space="preserve"> </w:t>
+      <w:r>
+        <w:drawing>
+          <wp:inline>
+            <wp:extent cx="3239999" cy="2206130"/>
+            <wp:effectExtent b="0" l="0" r="0" t="0"/>
+            <wp:docPr descr="fig:" id="1" name="Picture"/>
+            <a:graphic>
+              <a:graphicData uri="http://schemas.openxmlformats.org/drawingml/2006/picture">
+                <pic:pic>
+                  <pic:nvPicPr>
+                    <pic:cNvPr descr="3_home_ali_projects_foamparameters_porosity_core_hist.eps" id="0" name="Picture"/>
+                    <pic:cNvPicPr>
+                      <a:picLocks noChangeArrowheads="1" noChangeAspect="1"/>
+                    </pic:cNvPicPr>
+                  </pic:nvPicPr>
+                  <pic:blipFill>
+                    <a:blip r:embed="rId25"/>
+                    <a:stretch>
+                      <a:fillRect/>
+                    </a:stretch>
+                  </pic:blipFill>
+                  <pic:spPr bwMode="auto">
+                    <a:xfrm>
+                      <a:off x="0" y="0"/>
+                      <a:ext cx="3239999" cy="2206130"/>
+                    </a:xfrm>
+                    <a:prstGeom prst="rect">
+                      <a:avLst/>
+                    </a:prstGeom>
+                    <a:noFill/>
+                    <a:ln w="9525">
+                      <a:noFill/>
+                      <a:headEnd/>
+                      <a:tailEnd/>
+                    </a:ln>
+                  </pic:spPr>
+                </pic:pic>
+              </a:graphicData>
+            </a:graphic>
+          </wp:inline>
+        </w:drawing>
       </w:r>
     </w:p>
     <w:p>
@@ -845,7 +1628,7 @@
               <a:graphicData uri="http://schemas.openxmlformats.org/drawingml/2006/picture">
                 <pic:pic>
                   <pic:nvPicPr>
-                    <pic:cNvPr descr="3_home_ali_projects_foamparameters_Calculations_capillary_number_AOS.eps" id="0" name="Picture"/>
+                    <pic:cNvPr descr="4_home_ali_projects_foamparameters_Calculations_pressure_drop_AOS.eps" id="0" name="Picture"/>
                     <pic:cNvPicPr>
                       <a:picLocks noChangeArrowheads="1" noChangeAspect="1"/>
                     </pic:cNvPicPr>
@@ -883,6 +1666,132 @@
         <w:pStyle w:val="ImageCaption"/>
       </w:pPr>
       <w:r>
+        <w:t xml:space="preserve">[fig:pressure-drop-fac-flow]Measure pressure drop at different</w:t>
+      </w:r>
+      <w:r>
+        <w:t xml:space="preserve"> </w:t>
+      </w:r>
+      <w:r>
+        <w:t xml:space="preserve">gas fractional flow for a constant total flow rate of 1 ml/min in</w:t>
+      </w:r>
+      <w:r>
+        <w:t xml:space="preserve"> </w:t>
+      </w:r>
+      <w:r>
+        <w:t xml:space="preserve">a Bentheimer sandstone (</w:t>
+      </w:r>
+      <m:oMath>
+        <m:r>
+          <m:rPr/>
+          <m:t>φ</m:t>
+        </m:r>
+      </m:oMath>
+      <w:r>
+        <w:t xml:space="preserve">=0.18,</w:t>
+      </w:r>
+      <w:r>
+        <w:t xml:space="preserve"> </w:t>
+      </w:r>
+      <m:oMath>
+        <m:r>
+          <m:rPr/>
+          <m:t>k</m:t>
+        </m:r>
+      </m:oMath>
+      <w:r>
+        <w:t xml:space="preserve">=2.41</w:t>
+      </w:r>
+      <m:oMath>
+        <m:r>
+          <m:rPr/>
+          <m:t>×</m:t>
+        </m:r>
+      </m:oMath>
+      <w:r>
+        <w:t xml:space="preserve">10</w:t>
+      </w:r>
+      <m:oMath>
+        <m:sSup>
+          <m:e>
+            <m:r>
+              <m:rPr/>
+              <m:t/>
+            </m:r>
+          </m:e>
+          <m:sup>
+            <m:r>
+              <m:rPr/>
+              <m:t>−</m:t>
+            </m:r>
+            <m:r>
+              <m:rPr/>
+              <m:t>12</m:t>
+            </m:r>
+          </m:sup>
+        </m:sSup>
+      </m:oMath>
+      <w:r>
+        <w:t xml:space="preserve"> </w:t>
+      </w:r>
+      <w:r>
+        <w:t xml:space="preserve">Darcy); the light gray markers show the high quality foam regime.</w:t>
+      </w:r>
+      <w:r>
+        <w:t xml:space="preserve"> </w:t>
+      </w:r>
+    </w:p>
+    <w:p>
+      <w:pPr>
+        <w:pStyle w:val="FigureWithCaption"/>
+      </w:pPr>
+      <w:r>
+        <w:drawing>
+          <wp:inline>
+            <wp:extent cx="2879999" cy="1919999"/>
+            <wp:effectExtent b="0" l="0" r="0" t="0"/>
+            <wp:docPr descr="" id="1" name="Picture"/>
+            <a:graphic>
+              <a:graphicData uri="http://schemas.openxmlformats.org/drawingml/2006/picture">
+                <pic:pic>
+                  <pic:nvPicPr>
+                    <pic:cNvPr descr="5_home_ali_projects_foamparameters_Calculations_capillary_number_AOS.eps" id="0" name="Picture"/>
+                    <pic:cNvPicPr>
+                      <a:picLocks noChangeArrowheads="1" noChangeAspect="1"/>
+                    </pic:cNvPicPr>
+                  </pic:nvPicPr>
+                  <pic:blipFill>
+                    <a:blip r:embed="rId27"/>
+                    <a:stretch>
+                      <a:fillRect/>
+                    </a:stretch>
+                  </pic:blipFill>
+                  <pic:spPr bwMode="auto">
+                    <a:xfrm>
+                      <a:off x="0" y="0"/>
+                      <a:ext cx="2879999" cy="1919999"/>
+                    </a:xfrm>
+                    <a:prstGeom prst="rect">
+                      <a:avLst/>
+                    </a:prstGeom>
+                    <a:noFill/>
+                    <a:ln w="9525">
+                      <a:noFill/>
+                      <a:headEnd/>
+                      <a:tailEnd/>
+                    </a:ln>
+                  </pic:spPr>
+                </pic:pic>
+              </a:graphicData>
+            </a:graphic>
+          </wp:inline>
+        </w:drawing>
+      </w:r>
+    </w:p>
+    <w:p>
+      <w:pPr>
+        <w:pStyle w:val="ImageCaption"/>
+      </w:pPr>
+      <w:r>
         <w:t xml:space="preserve">[fig:saturation-capillary-number]Measured saturation in the</w:t>
       </w:r>
       <w:r>
@@ -902,8 +1811,8 @@
       <w:pPr>
         <w:pStyle w:val="Heading1"/>
       </w:pPr>
-      <w:bookmarkStart w:id="27" w:name="water-gas-rel-perm-in-absence-of-surfactant"/>
-      <w:bookmarkEnd w:id="27"/>
+      <w:bookmarkStart w:id="28" w:name="water-gas-rel-perm-in-absence-of-surfactant"/>
+      <w:bookmarkEnd w:id="28"/>
       <w:r>
         <w:t xml:space="preserve">Water-gas rel-perm in absence of surfactant</w:t>
       </w:r>
@@ -985,28 +1894,19 @@
         <w:t xml:space="preserve"> </w:t>
       </w:r>
       <w:r>
-        <w:t xml:space="preserve">[</w:t>
-      </w:r>
-      <w:r>
-        <w:t xml:space="preserve">ref ???</w:t>
-      </w:r>
-      <w:r>
-        <w:t xml:space="preserve">]</w:t>
-      </w:r>
-      <w:r>
-        <w:t xml:space="preserve">. Consequently, we slightly amend the manuscript and</w:t>
-      </w:r>
-      <w:r>
-        <w:t xml:space="preserve"> </w:t>
-      </w:r>
-      <w:r>
-        <w:t xml:space="preserve">the conclusions accordingly. All the changes are shown in the revised</w:t>
-      </w:r>
-      <w:r>
-        <w:t xml:space="preserve"> </w:t>
-      </w:r>
-      <w:r>
-        <w:t xml:space="preserve">manuscript with a different color.</w:t>
+        <w:t xml:space="preserve">. Consequently, we slightly amend</w:t>
+      </w:r>
+      <w:r>
+        <w:t xml:space="preserve"> </w:t>
+      </w:r>
+      <w:r>
+        <w:t xml:space="preserve">the manuscript and the conclusions accordingly. All the changes are</w:t>
+      </w:r>
+      <w:r>
+        <w:t xml:space="preserve"> </w:t>
+      </w:r>
+      <w:r>
+        <w:t xml:space="preserve">shown in the revised manuscript with a different color.</w:t>
       </w:r>
     </w:p>
     <w:p>
@@ -1027,8 +1927,8 @@
       <w:pPr>
         <w:pStyle w:val="Heading1"/>
       </w:pPr>
-      <w:bookmarkStart w:id="28" w:name="effect-of-fmdry-on-the-foam-model-behavior"/>
-      <w:bookmarkEnd w:id="28"/>
+      <w:bookmarkStart w:id="29" w:name="effect-of-fmdry-on-the-foam-model-behavior"/>
+      <w:bookmarkEnd w:id="29"/>
       <w:r>
         <w:t xml:space="preserve">Effect of</w:t>
       </w:r>
@@ -1335,7 +2235,7 @@
         <w:t xml:space="preserve"> </w:t>
       </w:r>
       <w:r>
-        <w:t xml:space="preserve">does not fit to the measured water saturation data (Fig. ).</w:t>
+        <w:t xml:space="preserve">does not fit to the measured water saturation data (Fig. [fig:Fitting-foam-model]).</w:t>
       </w:r>
     </w:p>
     <w:p>
@@ -1352,13 +2252,13 @@
               <a:graphicData uri="http://schemas.openxmlformats.org/drawingml/2006/picture">
                 <pic:pic>
                   <pic:nvPicPr>
-                    <pic:cNvPr descr="4_home_ali_projects_foamparameters_Calculations_Boeije_Rossen_mid_AOS_fixed_fmdry.eps" id="0" name="Picture"/>
+                    <pic:cNvPr descr="6_home_ali_projects_foamparameters_Calculations_Boeije_Rossen_mid_AOS_fixed_fmdry.eps" id="0" name="Picture"/>
                     <pic:cNvPicPr>
                       <a:picLocks noChangeArrowheads="1" noChangeAspect="1"/>
                     </pic:cNvPicPr>
                   </pic:nvPicPr>
                   <pic:blipFill>
-                    <a:blip r:embed="rId29"/>
+                    <a:blip r:embed="rId30"/>
                     <a:stretch>
                       <a:fillRect/>
                     </a:stretch>
@@ -1447,105 +2347,7 @@
               <a:graphicData uri="http://schemas.openxmlformats.org/drawingml/2006/picture">
                 <pic:pic>
                   <pic:nvPicPr>
-                    <pic:cNvPr descr="5_home_ali_projects_foamparameters_Calculations_LSQ_mid_AOS_fixed_fmdry.eps" id="0" name="Picture"/>
-                    <pic:cNvPicPr>
-                      <a:picLocks noChangeArrowheads="1" noChangeAspect="1"/>
-                    </pic:cNvPicPr>
-                  </pic:nvPicPr>
-                  <pic:blipFill>
-                    <a:blip r:embed="rId30"/>
-                    <a:stretch>
-                      <a:fillRect/>
-                    </a:stretch>
-                  </pic:blipFill>
-                  <pic:spPr bwMode="auto">
-                    <a:xfrm>
-                      <a:off x="0" y="0"/>
-                      <a:ext cx="5334000" cy="1952089"/>
-                    </a:xfrm>
-                    <a:prstGeom prst="rect">
-                      <a:avLst/>
-                    </a:prstGeom>
-                    <a:noFill/>
-                    <a:ln w="9525">
-                      <a:noFill/>
-                      <a:headEnd/>
-                      <a:tailEnd/>
-                    </a:ln>
-                  </pic:spPr>
-                </pic:pic>
-              </a:graphicData>
-            </a:graphic>
-          </wp:inline>
-        </w:drawing>
-      </w:r>
-    </w:p>
-    <w:p>
-      <w:pPr>
-        <w:pStyle w:val="ImageCaption"/>
-      </w:pPr>
-      <w:r>
-        <w:t xml:space="preserve">[fig:Fitting-lsq]Fitting foam model to the 0.1 wt% AOS-N</w:t>
-      </w:r>
-      <m:oMath>
-        <m:sSub>
-          <m:e>
-            <m:r>
-              <m:rPr/>
-              <m:t/>
-            </m:r>
-          </m:e>
-          <m:sub>
-            <m:r>
-              <m:rPr/>
-              <m:t>2</m:t>
-            </m:r>
-          </m:sub>
-        </m:sSub>
-      </m:oMath>
-      <w:r>
-        <w:t xml:space="preserve"> </w:t>
-      </w:r>
-      <w:r>
-        <w:t xml:space="preserve">core flooding data using a least-square optimization method with a</w:t>
-      </w:r>
-      <w:r>
-        <w:t xml:space="preserve"> </w:t>
-      </w:r>
-      <w:r>
-        <w:t xml:space="preserve">fixed</w:t>
-      </w:r>
-      <w:r>
-        <w:t xml:space="preserve"> </w:t>
-      </w:r>
-      <w:r>
-        <w:rPr>
-          <w:i/>
-        </w:rPr>
-        <w:t xml:space="preserve">fmdry</w:t>
-      </w:r>
-      <w:r>
-        <w:t xml:space="preserve">=0.202</w:t>
-      </w:r>
-      <w:r>
-        <w:t xml:space="preserve"> </w:t>
-      </w:r>
-    </w:p>
-    <w:p>
-      <w:pPr>
-        <w:pStyle w:val="FigureWithCaption"/>
-      </w:pPr>
-      <w:r>
-        <w:drawing>
-          <wp:inline>
-            <wp:extent cx="5334000" cy="1952089"/>
-            <wp:effectExtent b="0" l="0" r="0" t="0"/>
-            <wp:docPr descr="" id="1" name="Picture"/>
-            <a:graphic>
-              <a:graphicData uri="http://schemas.openxmlformats.org/drawingml/2006/picture">
-                <pic:pic>
-                  <pic:nvPicPr>
-                    <pic:cNvPr descr="6_home_ali_projects_foamparameters_Calculations_LSQ_mid_AOS_var_fmdry.eps" id="0" name="Picture"/>
+                    <pic:cNvPr descr="7_home_ali_projects_foamparameters_Calculations_LSQ_mid_AOS_fixed_fmdry.eps" id="0" name="Picture"/>
                     <pic:cNvPicPr>
                       <a:picLocks noChangeArrowheads="1" noChangeAspect="1"/>
                     </pic:cNvPicPr>
@@ -1583,7 +2385,7 @@
         <w:pStyle w:val="ImageCaption"/>
       </w:pPr>
       <w:r>
-        <w:t xml:space="preserve">Fitting foam model to the 0.1 wt% AOS-N</w:t>
+        <w:t xml:space="preserve">[fig:Fitting-lsq]Fitting foam model to the 0.1 wt% AOS-N</w:t>
       </w:r>
       <m:oMath>
         <m:sSub>
@@ -1605,13 +2407,13 @@
         <w:t xml:space="preserve"> </w:t>
       </w:r>
       <w:r>
-        <w:t xml:space="preserve">core flooding data</w:t>
-      </w:r>
-      <w:r>
-        <w:t xml:space="preserve"> </w:t>
-      </w:r>
-      <w:r>
-        <w:t xml:space="preserve">using a least-square optimization method with a variable</w:t>
+        <w:t xml:space="preserve">core flooding data using a least-square optimization method with a</w:t>
+      </w:r>
+      <w:r>
+        <w:t xml:space="preserve"> </w:t>
+      </w:r>
+      <w:r>
+        <w:t xml:space="preserve">fixed</w:t>
       </w:r>
       <w:r>
         <w:t xml:space="preserve"> </w:t>
@@ -1621,6 +2423,596 @@
           <w:i/>
         </w:rPr>
         <w:t xml:space="preserve">fmdry</w:t>
+      </w:r>
+      <w:r>
+        <w:t xml:space="preserve">=0.202</w:t>
+      </w:r>
+      <w:r>
+        <w:t xml:space="preserve"> </w:t>
+      </w:r>
+    </w:p>
+    <w:p>
+      <w:pPr>
+        <w:pStyle w:val="FigureWithCaption"/>
+      </w:pPr>
+      <w:r>
+        <w:drawing>
+          <wp:inline>
+            <wp:extent cx="5334000" cy="1952089"/>
+            <wp:effectExtent b="0" l="0" r="0" t="0"/>
+            <wp:docPr descr="" id="1" name="Picture"/>
+            <a:graphic>
+              <a:graphicData uri="http://schemas.openxmlformats.org/drawingml/2006/picture">
+                <pic:pic>
+                  <pic:nvPicPr>
+                    <pic:cNvPr descr="8_home_ali_projects_foamparameters_Calculations_LSQ_mid_AOS_var_fmdry.eps" id="0" name="Picture"/>
+                    <pic:cNvPicPr>
+                      <a:picLocks noChangeArrowheads="1" noChangeAspect="1"/>
+                    </pic:cNvPicPr>
+                  </pic:nvPicPr>
+                  <pic:blipFill>
+                    <a:blip r:embed="rId32"/>
+                    <a:stretch>
+                      <a:fillRect/>
+                    </a:stretch>
+                  </pic:blipFill>
+                  <pic:spPr bwMode="auto">
+                    <a:xfrm>
+                      <a:off x="0" y="0"/>
+                      <a:ext cx="5334000" cy="1952089"/>
+                    </a:xfrm>
+                    <a:prstGeom prst="rect">
+                      <a:avLst/>
+                    </a:prstGeom>
+                    <a:noFill/>
+                    <a:ln w="9525">
+                      <a:noFill/>
+                      <a:headEnd/>
+                      <a:tailEnd/>
+                    </a:ln>
+                  </pic:spPr>
+                </pic:pic>
+              </a:graphicData>
+            </a:graphic>
+          </wp:inline>
+        </w:drawing>
+      </w:r>
+    </w:p>
+    <w:p>
+      <w:pPr>
+        <w:pStyle w:val="ImageCaption"/>
+      </w:pPr>
+      <w:r>
+        <w:t xml:space="preserve">[fig:Fitting-foam-model]Fitting foam model to the 0.1 wt%</w:t>
+      </w:r>
+      <w:r>
+        <w:t xml:space="preserve"> </w:t>
+      </w:r>
+      <w:r>
+        <w:t xml:space="preserve">AOS-N</w:t>
+      </w:r>
+      <m:oMath>
+        <m:sSub>
+          <m:e>
+            <m:r>
+              <m:rPr/>
+              <m:t/>
+            </m:r>
+          </m:e>
+          <m:sub>
+            <m:r>
+              <m:rPr/>
+              <m:t>2</m:t>
+            </m:r>
+          </m:sub>
+        </m:sSub>
+      </m:oMath>
+      <w:r>
+        <w:t xml:space="preserve"> </w:t>
+      </w:r>
+      <w:r>
+        <w:t xml:space="preserve">core flooding data using a least-square optimization</w:t>
+      </w:r>
+      <w:r>
+        <w:t xml:space="preserve"> </w:t>
+      </w:r>
+      <w:r>
+        <w:t xml:space="preserve">method with a variable</w:t>
+      </w:r>
+      <w:r>
+        <w:t xml:space="preserve"> </w:t>
+      </w:r>
+      <w:r>
+        <w:rPr>
+          <w:i/>
+        </w:rPr>
+        <w:t xml:space="preserve">fmdry</w:t>
+      </w:r>
+    </w:p>
+    <w:p>
+      <w:pPr>
+        <w:pStyle w:val="Heading1"/>
+      </w:pPr>
+      <w:bookmarkStart w:id="33" w:name="other-comments"/>
+      <w:bookmarkEnd w:id="33"/>
+      <w:r>
+        <w:t xml:space="preserve">Other comments</w:t>
+      </w:r>
+    </w:p>
+    <w:p>
+      <w:pPr>
+        <w:pStyle w:val="FirstParagraph"/>
+      </w:pPr>
+      <w:r>
+        <w:t xml:space="preserve">1. The experimental set up section is missing key details such as</w:t>
+      </w:r>
+      <w:r>
+        <w:t xml:space="preserve"> </w:t>
+      </w:r>
+      <w:r>
+        <w:t xml:space="preserve">the permeability of the core and details of the core holder construction.</w:t>
+      </w:r>
+      <w:r>
+        <w:t xml:space="preserve"> </w:t>
+      </w:r>
+      <w:r>
+        <w:t xml:space="preserve">I cannot tell if the core is epoxied into the PEEK holder or if it</w:t>
+      </w:r>
+      <w:r>
+        <w:t xml:space="preserve"> </w:t>
+      </w:r>
+      <w:r>
+        <w:t xml:space="preserve">is of the Hasseler sleeve type design. If there is an overburden pressure</w:t>
+      </w:r>
+      <w:r>
+        <w:t xml:space="preserve"> </w:t>
+      </w:r>
+      <w:r>
+        <w:t xml:space="preserve">applied, please specify it. The interfacial tensions of all of the</w:t>
+      </w:r>
+      <w:r>
+        <w:t xml:space="preserve"> </w:t>
+      </w:r>
+      <w:r>
+        <w:t xml:space="preserve">fluids should be mentioned for completeness.</w:t>
+      </w:r>
+    </w:p>
+    <w:p>
+      <w:pPr>
+        <w:pStyle w:val="BodyText"/>
+      </w:pPr>
+      <w:r>
+        <w:t xml:space="preserve">Reply: more detail is added to the experimental section now. The bentheimer</w:t>
+      </w:r>
+      <w:r>
+        <w:t xml:space="preserve"> </w:t>
+      </w:r>
+      <w:r>
+        <w:t xml:space="preserve">core was covered with epoxy but not glued into the core holder. Instead,</w:t>
+      </w:r>
+      <w:r>
+        <w:t xml:space="preserve"> </w:t>
+      </w:r>
+      <w:r>
+        <w:t xml:space="preserve">the dried epoxy on the surface of the core was shaped with a threading</w:t>
+      </w:r>
+      <w:r>
+        <w:t xml:space="preserve"> </w:t>
+      </w:r>
+      <w:r>
+        <w:t xml:space="preserve">machine so the epoxy-covered core could be placed into the core holder,</w:t>
+      </w:r>
+      <w:r>
+        <w:t xml:space="preserve"> </w:t>
+      </w:r>
+      <w:r>
+        <w:t xml:space="preserve">as shown in Fig. [fig:Core-holder-design]. A confining (overburden)</w:t>
+      </w:r>
+      <w:r>
+        <w:t xml:space="preserve"> </w:t>
+      </w:r>
+      <w:r>
+        <w:t xml:space="preserve">pressure equal to the injection pressure was applied, which is equal</w:t>
+      </w:r>
+      <w:r>
+        <w:t xml:space="preserve"> </w:t>
+      </w:r>
+      <w:r>
+        <w:t xml:space="preserve">to the back pressure (95 bar) plus the pressure drop in the core.</w:t>
+      </w:r>
+    </w:p>
+    <w:p>
+      <w:pPr>
+        <w:pStyle w:val="BodyText"/>
+      </w:pPr>
+      <w:r>
+        <w:t xml:space="preserve">The interfacial tensions are also added to the paper, also in the</w:t>
+      </w:r>
+      <w:r>
+        <w:t xml:space="preserve"> </w:t>
+      </w:r>
+      <w:r>
+        <w:t xml:space="preserve">following table.</w:t>
+      </w:r>
+    </w:p>
+    <w:p>
+      <w:pPr>
+        <w:pStyle w:val="BodyText"/>
+      </w:pPr>
+      <w:r>
+        <w:t xml:space="preserve">|c|c|c|c|c|</w:t>
+      </w:r>
+      <w:r>
+        <w:t xml:space="preserve"> </w:t>
+      </w:r>
+      <w:r>
+        <w:t xml:space="preserve">Surfactant &amp;</w:t>
+      </w:r>
+      <w:r>
+        <w:t xml:space="preserve"> </w:t>
+      </w:r>
+      <w:r>
+        <w:t xml:space="preserve">0.03wt% AOS &amp;</w:t>
+      </w:r>
+      <w:r>
+        <w:t xml:space="preserve"> </w:t>
+      </w:r>
+      <w:r>
+        <w:t xml:space="preserve">0.1wt% AOS &amp;</w:t>
+      </w:r>
+      <w:r>
+        <w:t xml:space="preserve"> </w:t>
+      </w:r>
+      <w:r>
+        <w:t xml:space="preserve">0.5wt% AOS &amp;</w:t>
+      </w:r>
+      <w:r>
+        <w:t xml:space="preserve"> </w:t>
+      </w:r>
+      <w:r>
+        <w:t xml:space="preserve">Amphosol</w:t>
+      </w:r>
+      <w:r>
+        <w:br w:type="textWrapping"/>
+      </w:r>
+      <w:r>
+        <w:t xml:space="preserve"> </w:t>
+      </w:r>
+      <w:r>
+        <w:t xml:space="preserve">Surface tension</w:t>
+      </w:r>
+      <w:r>
+        <w:t xml:space="preserve"> </w:t>
+      </w:r>
+      <w:r>
+        <w:t xml:space="preserve">[</w:t>
+      </w:r>
+      <w:r>
+        <w:t xml:space="preserve">mN/m</w:t>
+      </w:r>
+      <w:r>
+        <w:t xml:space="preserve">]</w:t>
+      </w:r>
+      <w:r>
+        <w:t xml:space="preserve"> </w:t>
+      </w:r>
+      <w:r>
+        <w:t xml:space="preserve">&amp;</w:t>
+      </w:r>
+      <w:r>
+        <w:t xml:space="preserve"> </w:t>
+      </w:r>
+      <w:r>
+        <w:t xml:space="preserve">38.4 &amp;</w:t>
+      </w:r>
+      <w:r>
+        <w:t xml:space="preserve"> </w:t>
+      </w:r>
+      <w:r>
+        <w:t xml:space="preserve">32.5 &amp;</w:t>
+      </w:r>
+      <w:r>
+        <w:t xml:space="preserve"> </w:t>
+      </w:r>
+      <w:r>
+        <w:t xml:space="preserve">33.9 &amp;</w:t>
+      </w:r>
+      <w:r>
+        <w:t xml:space="preserve"> </w:t>
+      </w:r>
+      <w:r>
+        <w:t xml:space="preserve">33.4</w:t>
+      </w:r>
+      <w:r>
+        <w:br w:type="textWrapping"/>
+      </w:r>
+    </w:p>
+    <w:p>
+      <w:pPr>
+        <w:pStyle w:val="FigureWithCaption"/>
+      </w:pPr>
+      <w:r>
+        <w:drawing>
+          <wp:inline>
+            <wp:extent cx="2519999" cy="3228749"/>
+            <wp:effectExtent b="0" l="0" r="0" t="0"/>
+            <wp:docPr descr="" id="1" name="Picture"/>
+            <a:graphic>
+              <a:graphicData uri="http://schemas.openxmlformats.org/drawingml/2006/picture">
+                <pic:pic>
+                  <pic:nvPicPr>
+                    <pic:cNvPr descr="10_home_ali_projects_foamparameters_coreholder.eps" id="0" name="Picture"/>
+                    <pic:cNvPicPr>
+                      <a:picLocks noChangeArrowheads="1" noChangeAspect="1"/>
+                    </pic:cNvPicPr>
+                  </pic:nvPicPr>
+                  <pic:blipFill>
+                    <a:blip r:embed="rId34"/>
+                    <a:stretch>
+                      <a:fillRect/>
+                    </a:stretch>
+                  </pic:blipFill>
+                  <pic:spPr bwMode="auto">
+                    <a:xfrm>
+                      <a:off x="0" y="0"/>
+                      <a:ext cx="2519999" cy="3228749"/>
+                    </a:xfrm>
+                    <a:prstGeom prst="rect">
+                      <a:avLst/>
+                    </a:prstGeom>
+                    <a:noFill/>
+                    <a:ln w="9525">
+                      <a:noFill/>
+                      <a:headEnd/>
+                      <a:tailEnd/>
+                    </a:ln>
+                  </pic:spPr>
+                </pic:pic>
+              </a:graphicData>
+            </a:graphic>
+          </wp:inline>
+        </w:drawing>
+      </w:r>
+    </w:p>
+    <w:p>
+      <w:pPr>
+        <w:pStyle w:val="ImageCaption"/>
+      </w:pPr>
+      <w:r>
+        <w:t xml:space="preserve">[fig:Core-holder-design]Core holder design</w:t>
+      </w:r>
+    </w:p>
+    <w:p>
+      <w:pPr>
+        <w:pStyle w:val="BodyText"/>
+      </w:pPr>
+      <w:r>
+        <w:t xml:space="preserve">2. The choice to measure the water/gas relative permeability in a</w:t>
+      </w:r>
+      <w:r>
+        <w:t xml:space="preserve"> </w:t>
+      </w:r>
+      <w:r>
+        <w:t xml:space="preserve">centrifuge but to measure the foam relative permeabilities in a coreflood</w:t>
+      </w:r>
+      <w:r>
+        <w:t xml:space="preserve"> </w:t>
+      </w:r>
+      <w:r>
+        <w:t xml:space="preserve">apparatus is disconcerting. One might ascribe the differences measured</w:t>
+      </w:r>
+      <w:r>
+        <w:t xml:space="preserve"> </w:t>
+      </w:r>
+      <w:r>
+        <w:t xml:space="preserve">to differences in the measurement techniques. So some further commentary</w:t>
+      </w:r>
+      <w:r>
+        <w:t xml:space="preserve"> </w:t>
+      </w:r>
+      <w:r>
+        <w:t xml:space="preserve">and justification are needed. More details about the centrifuge technique</w:t>
+      </w:r>
+      <w:r>
+        <w:t xml:space="preserve"> </w:t>
+      </w:r>
+      <w:r>
+        <w:t xml:space="preserve">are also needed (i.e., RPM at the very least) because of the interplay</w:t>
+      </w:r>
+      <w:r>
+        <w:t xml:space="preserve"> </w:t>
+      </w:r>
+      <w:r>
+        <w:t xml:space="preserve">of capillarity and viscous forces described above. Small RPM on the</w:t>
+      </w:r>
+      <w:r>
+        <w:t xml:space="preserve"> </w:t>
+      </w:r>
+      <w:r>
+        <w:t xml:space="preserve">centrifuge could be ascribed to the differences measured in Swc.</w:t>
+      </w:r>
+    </w:p>
+    <w:p>
+      <w:pPr>
+        <w:pStyle w:val="BodyText"/>
+      </w:pPr>
+      <w:r>
+        <w:t xml:space="preserve">Reply: we eliminated those data points as they were not measured in</w:t>
+      </w:r>
+      <w:r>
+        <w:t xml:space="preserve"> </w:t>
+      </w:r>
+      <w:r>
+        <w:t xml:space="preserve">a centrifuge, but in a core flooding experiment. Instead, we used</w:t>
+      </w:r>
+      <w:r>
+        <w:t xml:space="preserve"> </w:t>
+      </w:r>
+      <w:r>
+        <w:t xml:space="preserve">the water-nitrogen rel-perm data from the work of Reynolds &amp; Krevor</w:t>
+      </w:r>
+      <w:r>
+        <w:t xml:space="preserve"> </w:t>
+      </w:r>
+      <w:r>
+        <w:t xml:space="preserve">.</w:t>
+      </w:r>
+    </w:p>
+    <w:p>
+      <w:pPr>
+        <w:pStyle w:val="FigureWithCaption"/>
+      </w:pPr>
+      <w:r>
+        <w:drawing>
+          <wp:inline>
+            <wp:extent cx="3239999" cy="2314285"/>
+            <wp:effectExtent b="0" l="0" r="0" t="0"/>
+            <wp:docPr descr="" id="1" name="Picture"/>
+            <a:graphic>
+              <a:graphicData uri="http://schemas.openxmlformats.org/drawingml/2006/picture">
+                <pic:pic>
+                  <pic:nvPicPr>
+                    <pic:cNvPr descr="11_home_ali_projects_foamparameters_liquidrelperm.eps" id="0" name="Picture"/>
+                    <pic:cNvPicPr>
+                      <a:picLocks noChangeArrowheads="1" noChangeAspect="1"/>
+                    </pic:cNvPicPr>
+                  </pic:nvPicPr>
+                  <pic:blipFill>
+                    <a:blip r:embed="rId35"/>
+                    <a:stretch>
+                      <a:fillRect/>
+                    </a:stretch>
+                  </pic:blipFill>
+                  <pic:spPr bwMode="auto">
+                    <a:xfrm>
+                      <a:off x="0" y="0"/>
+                      <a:ext cx="3239999" cy="2314285"/>
+                    </a:xfrm>
+                    <a:prstGeom prst="rect">
+                      <a:avLst/>
+                    </a:prstGeom>
+                    <a:noFill/>
+                    <a:ln w="9525">
+                      <a:noFill/>
+                      <a:headEnd/>
+                      <a:tailEnd/>
+                    </a:ln>
+                  </pic:spPr>
+                </pic:pic>
+              </a:graphicData>
+            </a:graphic>
+          </wp:inline>
+        </w:drawing>
+      </w:r>
+    </w:p>
+    <w:p>
+      <w:pPr>
+        <w:pStyle w:val="ImageCaption"/>
+      </w:pPr>
+      <w:r>
+        <w:t xml:space="preserve">Water relative permeability in presence of different concentrations</w:t>
+      </w:r>
+      <w:r>
+        <w:t xml:space="preserve"> </w:t>
+      </w:r>
+      <w:r>
+        <w:t xml:space="preserve">of AOS, and the gas-water rel-perms in the absence of surfactant</w:t>
+      </w:r>
+    </w:p>
+    <w:p>
+      <w:pPr>
+        <w:pStyle w:val="BodyText"/>
+      </w:pPr>
+      <w:r>
+        <w:t xml:space="preserve">3. It is mentioned that the coreholder is installed vertically. What</w:t>
+      </w:r>
+      <w:r>
+        <w:t xml:space="preserve"> </w:t>
+      </w:r>
+      <w:r>
+        <w:t xml:space="preserve">steps are taken to minimize CT-scanning artifacts that result from</w:t>
+      </w:r>
+      <w:r>
+        <w:t xml:space="preserve"> </w:t>
+      </w:r>
+      <w:r>
+        <w:t xml:space="preserve">this geometry? Did the authors measure the spatial distribution of</w:t>
+      </w:r>
+      <w:r>
+        <w:t xml:space="preserve"> </w:t>
+      </w:r>
+      <w:r>
+        <w:t xml:space="preserve">water saturation during the various experiments? These could/should</w:t>
+      </w:r>
+      <w:r>
+        <w:t xml:space="preserve"> </w:t>
+      </w:r>
+      <w:r>
+        <w:t xml:space="preserve">be described.</w:t>
+      </w:r>
+    </w:p>
+    <w:p>
+      <w:pPr>
+        <w:pStyle w:val="BodyText"/>
+      </w:pPr>
+      <w:r>
+        <w:t xml:space="preserve">4. Foam is composed mainly of gas and so it is a compressible fluid.</w:t>
+      </w:r>
+      <w:r>
+        <w:t xml:space="preserve"> </w:t>
+      </w:r>
+      <w:r>
+        <w:t xml:space="preserve">I suggest writing Eq. (1) as it should be written for a compressible</w:t>
+      </w:r>
+      <w:r>
+        <w:t xml:space="preserve"> </w:t>
+      </w:r>
+      <w:r>
+        <w:t xml:space="preserve">fluid. That is, the difference between the square of the pressures,</w:t>
+      </w:r>
+      <w:r>
+        <w:t xml:space="preserve"> </w:t>
+      </w:r>
+      <w:r>
+        <w:t xml:space="preserve">and so on, should be used.</w:t>
+      </w:r>
+    </w:p>
+    <w:p>
+      <w:pPr>
+        <w:pStyle w:val="BodyText"/>
+      </w:pPr>
+      <w:r>
+        <w:t xml:space="preserve">5. In considering the mobility of the foamed gas, the authors explicitly</w:t>
+      </w:r>
+      <w:r>
+        <w:t xml:space="preserve"> </w:t>
+      </w:r>
+      <w:r>
+        <w:t xml:space="preserve">separate the mobility of foam into relative permeability and viscositynote</w:t>
+      </w:r>
+      <w:r>
+        <w:t xml:space="preserve"> </w:t>
+      </w:r>
+      <w:r>
+        <w:t xml:space="preserve">that they report foam apparent viscosity in Fig. 4(a). This point</w:t>
+      </w:r>
+      <w:r>
+        <w:t xml:space="preserve"> </w:t>
+      </w:r>
+      <w:r>
+        <w:t xml:space="preserve">needs some discussion as it has been argued rather strongly elsewhere</w:t>
+      </w:r>
+      <w:r>
+        <w:t xml:space="preserve"> </w:t>
+      </w:r>
+      <w:r>
+        <w:t xml:space="preserve">that such a separation is inappropriate for foam and now here it is</w:t>
+      </w:r>
+      <w:r>
+        <w:t xml:space="preserve"> </w:t>
+      </w:r>
+      <w:r>
+        <w:t xml:space="preserve">being done.</w:t>
       </w:r>
     </w:p>
     <w:sectPr/>
@@ -1731,7 +3123,7 @@
     </w:lvl>
   </w:abstractNum>
   <w:abstractNum w:abstractNumId="990">
-    <w:nsid w:val="9b35246c"/>
+    <w:nsid w:val="13a62912"/>
     <w:multiLevelType w:val="multilevel"/>
     <w:lvl w:ilvl="0">
       <w:numFmt w:val="bullet"/>

</xml_diff>